<commit_message>
Fix schéma de séquence
Ajout de la dépendance entre les fixation et l'électronique
</commit_message>
<xml_diff>
--- a/V1/Gestion/Planification/Définition/Activités_modules_puissance_V1.docx
+++ b/V1/Gestion/Planification/Définition/Activités_modules_puissance_V1.docx
@@ -1729,6 +1729,24 @@
               <w:t>Doit convenir aux normes pour la recharge à la base station lors de la compétition</w:t>
             </w:r>
           </w:p>
+          <w:p>
+            <w:pPr>
+              <w:pStyle w:val="ListParagraph"/>
+              <w:numPr>
+                <w:ilvl w:val="0"/>
+                <w:numId w:val="10"/>
+              </w:numPr>
+              <w:rPr>
+                <w:lang w:val="fr-FR"/>
+              </w:rPr>
+            </w:pPr>
+            <w:r>
+              <w:rPr>
+                <w:lang w:val="fr-FR"/>
+              </w:rPr>
+              <w:t>Doit s’assurer d’un bon entretien de la batterie à long terme(exemple : bon cycle de recharge)</w:t>
+            </w:r>
+          </w:p>
         </w:tc>
         <w:tc>
           <w:tcPr>
@@ -1774,17 +1792,8 @@
                 <w:b/>
                 <w:bCs/>
               </w:rPr>
-              <w:t xml:space="preserve">Faire les </w:t>
-            </w:r>
-            <w:proofErr w:type="spellStart"/>
-            <w:r>
-              <w:rPr>
-                <w:b/>
-                <w:bCs/>
-              </w:rPr>
-              <w:t>achats</w:t>
-            </w:r>
-            <w:proofErr w:type="spellEnd"/>
+              <w:t>Faire les achats</w:t>
+            </w:r>
           </w:p>
         </w:tc>
         <w:tc>
@@ -1861,6 +1870,129 @@
           </w:tcPr>
           <w:p>
             <w:pPr>
+              <w:pStyle w:val="ListParagraph"/>
+              <w:ind w:left="0"/>
+              <w:rPr>
+                <w:b/>
+                <w:bCs/>
+                <w:lang w:val="fr-FR"/>
+              </w:rPr>
+            </w:pPr>
+            <w:r>
+              <w:rPr>
+                <w:b/>
+                <w:bCs/>
+                <w:highlight w:val="yellow"/>
+                <w:lang w:val="fr-FR"/>
+              </w:rPr>
+              <w:t>Exécution du plan de test</w:t>
+            </w:r>
+          </w:p>
+        </w:tc>
+        <w:tc>
+          <w:tcPr>
+            <w:tcW w:w="5019" w:type="dxa"/>
+          </w:tcPr>
+          <w:p>
+            <w:pPr>
+              <w:pStyle w:val="ListParagraph"/>
+              <w:numPr>
+                <w:ilvl w:val="0"/>
+                <w:numId w:val="14"/>
+              </w:numPr>
+              <w:rPr>
+                <w:lang w:val="fr-FR"/>
+              </w:rPr>
+            </w:pPr>
+            <w:r>
+              <w:rPr>
+                <w:lang w:val="fr-FR"/>
+              </w:rPr>
+              <w:t>Doit suivre le plan de test de recharge</w:t>
+            </w:r>
+          </w:p>
+          <w:p>
+            <w:pPr>
+              <w:pStyle w:val="ListParagraph"/>
+              <w:numPr>
+                <w:ilvl w:val="0"/>
+                <w:numId w:val="14"/>
+              </w:numPr>
+              <w:rPr>
+                <w:lang w:val="fr-FR"/>
+              </w:rPr>
+            </w:pPr>
+            <w:r>
+              <w:rPr>
+                <w:lang w:val="fr-FR"/>
+              </w:rPr>
+              <w:t>Doit être fait dans un lieu avec les dispositions nécessaire pour la recharge de batterie(exemple : La salle de batterie du studio)</w:t>
+            </w:r>
+          </w:p>
+        </w:tc>
+        <w:tc>
+          <w:tcPr>
+            <w:tcW w:w="3594" w:type="dxa"/>
+          </w:tcPr>
+          <w:p>
+            <w:pPr>
+              <w:rPr>
+                <w:lang w:val="fr-FR"/>
+              </w:rPr>
+            </w:pPr>
+          </w:p>
+          <w:p>
+            <w:pPr>
+              <w:pStyle w:val="ListParagraph"/>
+              <w:numPr>
+                <w:ilvl w:val="0"/>
+                <w:numId w:val="13"/>
+              </w:numPr>
+              <w:rPr>
+                <w:lang w:val="fr-FR"/>
+              </w:rPr>
+            </w:pPr>
+            <w:r>
+              <w:rPr>
+                <w:lang w:val="fr-FR"/>
+              </w:rPr>
+              <w:t xml:space="preserve">Une batterie chargée </w:t>
+            </w:r>
+          </w:p>
+          <w:p>
+            <w:pPr>
+              <w:pStyle w:val="ListParagraph"/>
+              <w:numPr>
+                <w:ilvl w:val="0"/>
+                <w:numId w:val="13"/>
+              </w:numPr>
+              <w:rPr>
+                <w:lang w:val="fr-FR"/>
+              </w:rPr>
+            </w:pPr>
+            <w:r>
+              <w:rPr>
+                <w:lang w:val="fr-FR"/>
+              </w:rPr>
+              <w:t xml:space="preserve">Des notes sur l’exécution de la recharge </w:t>
+            </w:r>
+          </w:p>
+          <w:p>
+            <w:pPr>
+              <w:rPr>
+                <w:lang w:val="fr-FR"/>
+              </w:rPr>
+            </w:pPr>
+          </w:p>
+        </w:tc>
+      </w:tr>
+      <w:tr>
+        <w:tc>
+          <w:tcPr>
+            <w:tcW w:w="3977" w:type="dxa"/>
+          </w:tcPr>
+          <w:p>
+            <w:pPr>
               <w:pStyle w:val="Heading1"/>
               <w:outlineLvl w:val="0"/>
               <w:rPr>
@@ -2144,6 +2276,7 @@
               <w:rPr>
                 <w:lang w:val="fr-FR"/>
               </w:rPr>
+              <w:lastRenderedPageBreak/>
               <w:t xml:space="preserve">Choisir un diamètre de </w:t>
             </w:r>
             <w:r>
@@ -2235,6 +2368,7 @@
               <w:rPr>
                 <w:lang w:val="fr-FR"/>
               </w:rPr>
+              <w:lastRenderedPageBreak/>
               <w:t>Liste des diamètre</w:t>
             </w:r>
             <w:r>
@@ -2295,6 +2429,7 @@
               <w:rPr>
                 <w:lang w:val="fr-FR"/>
               </w:rPr>
+              <w:lastRenderedPageBreak/>
               <w:t>Doit être dans un document informatique propre</w:t>
             </w:r>
           </w:p>
@@ -2317,7 +2452,6 @@
                 <w:b/>
                 <w:bCs/>
               </w:rPr>
-              <w:lastRenderedPageBreak/>
               <w:t xml:space="preserve">Faire </w:t>
             </w:r>
             <w:proofErr w:type="spellStart"/>
@@ -2678,23 +2812,7 @@
                 <w:b/>
                 <w:bCs/>
               </w:rPr>
-              <w:t xml:space="preserve">Faire les </w:t>
-            </w:r>
-            <w:proofErr w:type="spellStart"/>
-            <w:r>
-              <w:rPr>
-                <w:b/>
-                <w:bCs/>
-              </w:rPr>
-              <w:t>achats</w:t>
-            </w:r>
-            <w:proofErr w:type="spellEnd"/>
-            <w:r>
-              <w:rPr>
-                <w:b/>
-                <w:bCs/>
-              </w:rPr>
-              <w:t xml:space="preserve"> </w:t>
+              <w:t xml:space="preserve">Faire les achats </w:t>
             </w:r>
           </w:p>
         </w:tc>
@@ -2790,6 +2908,7 @@
                 <w:b/>
                 <w:bCs/>
               </w:rPr>
+              <w:lastRenderedPageBreak/>
               <w:t>Concevoir le soutien mécanique</w:t>
             </w:r>
           </w:p>
@@ -2984,7 +3103,6 @@
                 <w:bCs/>
                 <w:lang w:val="fr-FR"/>
               </w:rPr>
-              <w:lastRenderedPageBreak/>
               <w:t>Déterminer les fixations et faire une liste des pièces nécessaires pour fixer les circuits/appareils</w:t>
             </w:r>
           </w:p>
@@ -3222,6 +3340,7 @@
               <w:rPr>
                 <w:lang w:val="fr-FR"/>
               </w:rPr>
+              <w:lastRenderedPageBreak/>
               <w:t>S</w:t>
             </w:r>
             <w:r>
@@ -3269,6 +3388,7 @@
               <w:rPr>
                 <w:lang w:val="fr-FR"/>
               </w:rPr>
+              <w:lastRenderedPageBreak/>
               <w:t>Une liste des trous à faire et leur location</w:t>
             </w:r>
           </w:p>
@@ -3287,6 +3407,7 @@
               <w:rPr>
                 <w:lang w:val="fr-FR"/>
               </w:rPr>
+              <w:lastRenderedPageBreak/>
               <w:t>Un BOM des œillets à acheter avec leur emplacement dans le rover</w:t>
             </w:r>
           </w:p>
@@ -3370,7 +3491,6 @@
               <w:rPr>
                 <w:lang w:val="fr-FR"/>
               </w:rPr>
-              <w:lastRenderedPageBreak/>
               <w:t>Certaines fixations doivent être à une distance des connecteurs qui permet d’assurer que, si le connecteur devient débranché, le bout du câble n’atteindra pas le châssis d’aluminium ou d’autres surface de contact qui pourrais causer des courts-circuits ou des bris.</w:t>
             </w:r>
           </w:p>
@@ -3412,7 +3532,6 @@
               <w:rPr>
                 <w:lang w:val="fr-FR"/>
               </w:rPr>
-              <w:lastRenderedPageBreak/>
               <w:t xml:space="preserve">Un BOM </w:t>
             </w:r>
             <w:r>
@@ -3441,23 +3560,7 @@
                 <w:b/>
                 <w:bCs/>
               </w:rPr>
-              <w:t xml:space="preserve">Faire les </w:t>
-            </w:r>
-            <w:proofErr w:type="spellStart"/>
-            <w:r>
-              <w:rPr>
-                <w:b/>
-                <w:bCs/>
-              </w:rPr>
-              <w:t>achats</w:t>
-            </w:r>
-            <w:proofErr w:type="spellEnd"/>
-            <w:r>
-              <w:rPr>
-                <w:b/>
-                <w:bCs/>
-              </w:rPr>
-              <w:t xml:space="preserve"> </w:t>
+              <w:t xml:space="preserve">Faire les achats </w:t>
             </w:r>
           </w:p>
         </w:tc>
@@ -3550,6 +3653,7 @@
                 <w:b/>
                 <w:bCs/>
               </w:rPr>
+              <w:lastRenderedPageBreak/>
               <w:t>Organiser le système</w:t>
             </w:r>
           </w:p>
@@ -3903,14 +4007,7 @@
               <w:rPr>
                 <w:lang w:val="fr-FR"/>
               </w:rPr>
-              <w:t xml:space="preserve">De préférence, fournir un CAD de l’emplacement des </w:t>
-            </w:r>
-            <w:r>
-              <w:rPr>
-                <w:lang w:val="fr-FR"/>
-              </w:rPr>
-              <w:lastRenderedPageBreak/>
-              <w:t>câbles directement sur le CAD du châssis</w:t>
+              <w:t>De préférence, fournir un CAD de l’emplacement des câbles directement sur le CAD du châssis</w:t>
             </w:r>
           </w:p>
         </w:tc>
@@ -3934,7 +4031,6 @@
                 <w:bCs/>
                 <w:lang w:val="fr-FR"/>
               </w:rPr>
-              <w:lastRenderedPageBreak/>
               <w:t>Choisir un système de couleur pour les différentes branches</w:t>
             </w:r>
           </w:p>
@@ -4262,6 +4358,7 @@
                 <w:b/>
                 <w:bCs/>
               </w:rPr>
+              <w:lastRenderedPageBreak/>
               <w:t>Installer le harnais</w:t>
             </w:r>
           </w:p>
@@ -4416,7 +4513,6 @@
                 <w:bCs/>
                 <w:lang w:val="fr-FR"/>
               </w:rPr>
-              <w:lastRenderedPageBreak/>
               <w:t>Concevoir l’électronique du système de puissance</w:t>
             </w:r>
           </w:p>
@@ -4847,23 +4943,7 @@
                 <w:b/>
                 <w:bCs/>
               </w:rPr>
-              <w:t xml:space="preserve">Faire les </w:t>
-            </w:r>
-            <w:proofErr w:type="spellStart"/>
-            <w:r>
-              <w:rPr>
-                <w:b/>
-                <w:bCs/>
-              </w:rPr>
-              <w:t>achats</w:t>
-            </w:r>
-            <w:proofErr w:type="spellEnd"/>
-            <w:r>
-              <w:rPr>
-                <w:b/>
-                <w:bCs/>
-              </w:rPr>
-              <w:t xml:space="preserve"> </w:t>
+              <w:t xml:space="preserve">Faire les achats </w:t>
             </w:r>
           </w:p>
         </w:tc>
@@ -4997,6 +5077,7 @@
                 <w:b/>
                 <w:bCs/>
               </w:rPr>
+              <w:lastRenderedPageBreak/>
               <w:t>Circuits de protection</w:t>
             </w:r>
           </w:p>
@@ -5170,6 +5251,616 @@
               <w:rPr>
                 <w:lang w:val="fr-FR"/>
               </w:rPr>
+              <w:t xml:space="preserve">Doivent être développés sur le répertoire de </w:t>
+            </w:r>
+            <w:proofErr w:type="spellStart"/>
+            <w:r>
+              <w:rPr>
+                <w:lang w:val="fr-FR"/>
+              </w:rPr>
+              <w:t>Github</w:t>
+            </w:r>
+            <w:proofErr w:type="spellEnd"/>
+          </w:p>
+        </w:tc>
+        <w:tc>
+          <w:tcPr>
+            <w:tcW w:w="3594" w:type="dxa"/>
+          </w:tcPr>
+          <w:p>
+            <w:pPr>
+              <w:pStyle w:val="ListParagraph"/>
+              <w:numPr>
+                <w:ilvl w:val="0"/>
+                <w:numId w:val="26"/>
+              </w:numPr>
+              <w:rPr>
+                <w:lang w:val="fr-FR"/>
+              </w:rPr>
+            </w:pPr>
+            <w:r>
+              <w:rPr>
+                <w:lang w:val="fr-FR"/>
+              </w:rPr>
+              <w:t>Tous les fichiers de PCB et de schéma</w:t>
+            </w:r>
+          </w:p>
+          <w:p>
+            <w:pPr>
+              <w:pStyle w:val="ListParagraph"/>
+              <w:numPr>
+                <w:ilvl w:val="0"/>
+                <w:numId w:val="26"/>
+              </w:numPr>
+              <w:rPr>
+                <w:lang w:val="fr-FR"/>
+              </w:rPr>
+            </w:pPr>
+            <w:r>
+              <w:rPr>
+                <w:lang w:val="fr-FR"/>
+              </w:rPr>
+              <w:t>Un fichier gerber</w:t>
+            </w:r>
+          </w:p>
+          <w:p>
+            <w:pPr>
+              <w:pStyle w:val="ListParagraph"/>
+              <w:numPr>
+                <w:ilvl w:val="0"/>
+                <w:numId w:val="26"/>
+              </w:numPr>
+              <w:rPr>
+                <w:lang w:val="fr-FR"/>
+              </w:rPr>
+            </w:pPr>
+            <w:r>
+              <w:rPr>
+                <w:lang w:val="fr-FR"/>
+              </w:rPr>
+              <w:t>Un BOM des pièces nécessaire</w:t>
+            </w:r>
+          </w:p>
+        </w:tc>
+      </w:tr>
+      <w:tr>
+        <w:tc>
+          <w:tcPr>
+            <w:tcW w:w="3977" w:type="dxa"/>
+          </w:tcPr>
+          <w:p>
+            <w:pPr>
+              <w:rPr>
+                <w:b/>
+                <w:bCs/>
+              </w:rPr>
+            </w:pPr>
+            <w:r>
+              <w:rPr>
+                <w:b/>
+                <w:bCs/>
+              </w:rPr>
+              <w:t xml:space="preserve">Faire les achats </w:t>
+            </w:r>
+          </w:p>
+        </w:tc>
+        <w:tc>
+          <w:tcPr>
+            <w:tcW w:w="5019" w:type="dxa"/>
+          </w:tcPr>
+          <w:p>
+            <w:pPr>
+              <w:pStyle w:val="ListParagraph"/>
+              <w:numPr>
+                <w:ilvl w:val="0"/>
+                <w:numId w:val="28"/>
+              </w:numPr>
+              <w:rPr>
+                <w:lang w:val="fr-FR"/>
+              </w:rPr>
+            </w:pPr>
+            <w:r>
+              <w:rPr>
+                <w:lang w:val="fr-FR"/>
+              </w:rPr>
+              <w:t xml:space="preserve">L’achat des </w:t>
+            </w:r>
+            <w:proofErr w:type="spellStart"/>
+            <w:r>
+              <w:rPr>
+                <w:lang w:val="fr-FR"/>
+              </w:rPr>
+              <w:t>pcbs</w:t>
+            </w:r>
+            <w:proofErr w:type="spellEnd"/>
+            <w:r>
+              <w:rPr>
+                <w:lang w:val="fr-FR"/>
+              </w:rPr>
+              <w:t xml:space="preserve"> doit couter le moins cher possible</w:t>
+            </w:r>
+          </w:p>
+          <w:p>
+            <w:pPr>
+              <w:pStyle w:val="ListParagraph"/>
+              <w:numPr>
+                <w:ilvl w:val="0"/>
+                <w:numId w:val="28"/>
+              </w:numPr>
+              <w:rPr>
+                <w:lang w:val="fr-FR"/>
+              </w:rPr>
+            </w:pPr>
+            <w:r>
+              <w:rPr>
+                <w:lang w:val="fr-FR"/>
+              </w:rPr>
+              <w:t>Les pièces électroniques peu couteuses peuvent être acheté par paquet</w:t>
+            </w:r>
+          </w:p>
+        </w:tc>
+        <w:tc>
+          <w:tcPr>
+            <w:tcW w:w="3594" w:type="dxa"/>
+          </w:tcPr>
+          <w:p>
+            <w:pPr>
+              <w:pStyle w:val="ListParagraph"/>
+              <w:numPr>
+                <w:ilvl w:val="0"/>
+                <w:numId w:val="27"/>
+              </w:numPr>
+              <w:rPr>
+                <w:lang w:val="fr-FR"/>
+              </w:rPr>
+            </w:pPr>
+            <w:r>
+              <w:rPr>
+                <w:lang w:val="fr-FR"/>
+              </w:rPr>
+              <w:t xml:space="preserve">Les </w:t>
+            </w:r>
+            <w:proofErr w:type="spellStart"/>
+            <w:r>
+              <w:rPr>
+                <w:lang w:val="fr-FR"/>
+              </w:rPr>
+              <w:t>pcbs</w:t>
+            </w:r>
+            <w:proofErr w:type="spellEnd"/>
+            <w:r>
+              <w:rPr>
+                <w:lang w:val="fr-FR"/>
+              </w:rPr>
+              <w:t xml:space="preserve"> </w:t>
+            </w:r>
+          </w:p>
+          <w:p>
+            <w:pPr>
+              <w:pStyle w:val="ListParagraph"/>
+              <w:numPr>
+                <w:ilvl w:val="0"/>
+                <w:numId w:val="27"/>
+              </w:numPr>
+            </w:pPr>
+            <w:r>
+              <w:rPr>
+                <w:lang w:val="fr-FR"/>
+              </w:rPr>
+              <w:t>Les pièces électroniques</w:t>
+            </w:r>
+          </w:p>
+          <w:p>
+            <w:pPr>
+              <w:pStyle w:val="ListParagraph"/>
+              <w:numPr>
+                <w:ilvl w:val="0"/>
+                <w:numId w:val="27"/>
+              </w:numPr>
+            </w:pPr>
+            <w:r>
+              <w:t>Une facture</w:t>
+            </w:r>
+          </w:p>
+        </w:tc>
+      </w:tr>
+      <w:tr>
+        <w:tc>
+          <w:tcPr>
+            <w:tcW w:w="3977" w:type="dxa"/>
+          </w:tcPr>
+          <w:p>
+            <w:pPr>
+              <w:pStyle w:val="Heading2"/>
+              <w:outlineLvl w:val="1"/>
+              <w:rPr>
+                <w:b/>
+                <w:bCs/>
+              </w:rPr>
+            </w:pPr>
+            <w:r>
+              <w:rPr>
+                <w:b/>
+                <w:bCs/>
+              </w:rPr>
+              <w:t>Bouton d’arrêt d’urgence</w:t>
+            </w:r>
+          </w:p>
+        </w:tc>
+        <w:tc>
+          <w:tcPr>
+            <w:tcW w:w="5019" w:type="dxa"/>
+          </w:tcPr>
+          <w:p>
+            <w:pPr>
+              <w:pStyle w:val="Heading2"/>
+              <w:outlineLvl w:val="1"/>
+            </w:pPr>
+          </w:p>
+        </w:tc>
+        <w:tc>
+          <w:tcPr>
+            <w:tcW w:w="3594" w:type="dxa"/>
+          </w:tcPr>
+          <w:p>
+            <w:pPr>
+              <w:pStyle w:val="Heading2"/>
+              <w:outlineLvl w:val="1"/>
+            </w:pPr>
+          </w:p>
+        </w:tc>
+      </w:tr>
+      <w:tr>
+        <w:tc>
+          <w:tcPr>
+            <w:tcW w:w="3977" w:type="dxa"/>
+          </w:tcPr>
+          <w:p>
+            <w:pPr>
+              <w:rPr>
+                <w:b/>
+                <w:bCs/>
+                <w:lang w:val="fr-FR"/>
+              </w:rPr>
+            </w:pPr>
+            <w:r>
+              <w:rPr>
+                <w:b/>
+                <w:bCs/>
+                <w:lang w:val="fr-FR"/>
+              </w:rPr>
+              <w:t xml:space="preserve">Choisir l’appareil du bouton d’arrêt et faire les achats </w:t>
+            </w:r>
+          </w:p>
+        </w:tc>
+        <w:tc>
+          <w:tcPr>
+            <w:tcW w:w="5019" w:type="dxa"/>
+          </w:tcPr>
+          <w:p>
+            <w:pPr>
+              <w:pStyle w:val="ListParagraph"/>
+              <w:numPr>
+                <w:ilvl w:val="0"/>
+                <w:numId w:val="29"/>
+              </w:numPr>
+              <w:rPr>
+                <w:lang w:val="fr-FR"/>
+              </w:rPr>
+            </w:pPr>
+            <w:r>
+              <w:rPr>
+                <w:lang w:val="fr-FR"/>
+              </w:rPr>
+              <w:t xml:space="preserve">Doit respecter les règles de la compétition </w:t>
+            </w:r>
+          </w:p>
+          <w:p>
+            <w:pPr>
+              <w:pStyle w:val="ListParagraph"/>
+              <w:numPr>
+                <w:ilvl w:val="0"/>
+                <w:numId w:val="29"/>
+              </w:numPr>
+              <w:rPr>
+                <w:lang w:val="fr-FR"/>
+              </w:rPr>
+            </w:pPr>
+            <w:r>
+              <w:rPr>
+                <w:lang w:val="fr-FR"/>
+              </w:rPr>
+              <w:t xml:space="preserve">Doit prendre en compte </w:t>
+            </w:r>
+            <w:r>
+              <w:rPr>
+                <w:lang w:val="fr-FR"/>
+              </w:rPr>
+              <w:t>le temps de réaction permis</w:t>
+            </w:r>
+          </w:p>
+          <w:p>
+            <w:pPr>
+              <w:pStyle w:val="ListParagraph"/>
+              <w:numPr>
+                <w:ilvl w:val="0"/>
+                <w:numId w:val="29"/>
+              </w:numPr>
+              <w:rPr>
+                <w:lang w:val="fr-FR"/>
+              </w:rPr>
+            </w:pPr>
+            <w:r>
+              <w:rPr>
+                <w:lang w:val="fr-FR"/>
+              </w:rPr>
+              <w:t xml:space="preserve">Déterminer les limitations en courant, tension et puissance </w:t>
+            </w:r>
+            <w:r>
+              <w:rPr>
+                <w:lang w:val="fr-FR"/>
+              </w:rPr>
+              <w:t>sur le rail</w:t>
+            </w:r>
+            <w:r>
+              <w:rPr>
+                <w:lang w:val="fr-FR"/>
+              </w:rPr>
+              <w:t xml:space="preserve"> de batterie</w:t>
+            </w:r>
+          </w:p>
+        </w:tc>
+        <w:tc>
+          <w:tcPr>
+            <w:tcW w:w="3594" w:type="dxa"/>
+          </w:tcPr>
+          <w:p>
+            <w:pPr>
+              <w:pStyle w:val="ListParagraph"/>
+              <w:numPr>
+                <w:ilvl w:val="0"/>
+                <w:numId w:val="23"/>
+              </w:numPr>
+              <w:rPr>
+                <w:lang w:val="fr-FR"/>
+              </w:rPr>
+            </w:pPr>
+            <w:r>
+              <w:t>Une facture</w:t>
+            </w:r>
+          </w:p>
+          <w:p>
+            <w:pPr>
+              <w:pStyle w:val="ListParagraph"/>
+              <w:numPr>
+                <w:ilvl w:val="0"/>
+                <w:numId w:val="23"/>
+              </w:numPr>
+              <w:rPr>
+                <w:lang w:val="fr-FR"/>
+              </w:rPr>
+            </w:pPr>
+            <w:r>
+              <w:t xml:space="preserve">Le bouton </w:t>
+            </w:r>
+            <w:proofErr w:type="spellStart"/>
+            <w:r>
+              <w:t>d’arrêt</w:t>
+            </w:r>
+            <w:proofErr w:type="spellEnd"/>
+            <w:r>
+              <w:t xml:space="preserve"> </w:t>
+            </w:r>
+            <w:proofErr w:type="spellStart"/>
+            <w:r>
+              <w:t>d’urgence</w:t>
+            </w:r>
+            <w:proofErr w:type="spellEnd"/>
+          </w:p>
+        </w:tc>
+      </w:tr>
+      <w:tr>
+        <w:tc>
+          <w:tcPr>
+            <w:tcW w:w="3977" w:type="dxa"/>
+          </w:tcPr>
+          <w:p>
+            <w:pPr>
+              <w:pStyle w:val="Heading2"/>
+              <w:outlineLvl w:val="1"/>
+              <w:rPr>
+                <w:b/>
+                <w:bCs/>
+              </w:rPr>
+            </w:pPr>
+            <w:r>
+              <w:rPr>
+                <w:b/>
+                <w:bCs/>
+              </w:rPr>
+              <w:t>Circuit de mesure</w:t>
+            </w:r>
+          </w:p>
+        </w:tc>
+        <w:tc>
+          <w:tcPr>
+            <w:tcW w:w="5019" w:type="dxa"/>
+          </w:tcPr>
+          <w:p>
+            <w:pPr>
+              <w:pStyle w:val="Heading2"/>
+              <w:outlineLvl w:val="1"/>
+            </w:pPr>
+          </w:p>
+        </w:tc>
+        <w:tc>
+          <w:tcPr>
+            <w:tcW w:w="3594" w:type="dxa"/>
+          </w:tcPr>
+          <w:p>
+            <w:pPr>
+              <w:pStyle w:val="Heading2"/>
+              <w:outlineLvl w:val="1"/>
+            </w:pPr>
+          </w:p>
+        </w:tc>
+      </w:tr>
+      <w:tr>
+        <w:tc>
+          <w:tcPr>
+            <w:tcW w:w="3977" w:type="dxa"/>
+          </w:tcPr>
+          <w:p>
+            <w:pPr>
+              <w:rPr>
+                <w:b/>
+                <w:bCs/>
+                <w:lang w:val="fr-FR"/>
+              </w:rPr>
+            </w:pPr>
+            <w:r>
+              <w:rPr>
+                <w:b/>
+                <w:bCs/>
+                <w:lang w:val="fr-FR"/>
+              </w:rPr>
+              <w:t>Choisir un circuit de mesure adéquat et déterminer quel appareil doit recevoir la mesure (microcontrôleur)</w:t>
+            </w:r>
+          </w:p>
+        </w:tc>
+        <w:tc>
+          <w:tcPr>
+            <w:tcW w:w="5019" w:type="dxa"/>
+          </w:tcPr>
+          <w:p>
+            <w:pPr>
+              <w:pStyle w:val="ListParagraph"/>
+              <w:numPr>
+                <w:ilvl w:val="0"/>
+                <w:numId w:val="30"/>
+              </w:numPr>
+              <w:rPr>
+                <w:lang w:val="fr-FR"/>
+              </w:rPr>
+            </w:pPr>
+            <w:r>
+              <w:rPr>
+                <w:lang w:val="fr-FR"/>
+              </w:rPr>
+              <w:t>Prioriser le circuit de lecture de la charge de la batterie et le circuit de lecture de température de la boite électrique</w:t>
+            </w:r>
+          </w:p>
+          <w:p>
+            <w:pPr>
+              <w:pStyle w:val="ListParagraph"/>
+              <w:numPr>
+                <w:ilvl w:val="0"/>
+                <w:numId w:val="30"/>
+              </w:numPr>
+              <w:rPr>
+                <w:lang w:val="fr-FR"/>
+              </w:rPr>
+            </w:pPr>
+            <w:r>
+              <w:rPr>
+                <w:lang w:val="fr-FR"/>
+              </w:rPr>
+              <w:t>Éviter l’ajout d’un autre microcontrôleur</w:t>
+            </w:r>
+          </w:p>
+        </w:tc>
+        <w:tc>
+          <w:tcPr>
+            <w:tcW w:w="3594" w:type="dxa"/>
+          </w:tcPr>
+          <w:p>
+            <w:pPr>
+              <w:pStyle w:val="ListParagraph"/>
+              <w:numPr>
+                <w:ilvl w:val="0"/>
+                <w:numId w:val="30"/>
+              </w:numPr>
+              <w:rPr>
+                <w:lang w:val="fr-FR"/>
+              </w:rPr>
+            </w:pPr>
+            <w:r>
+              <w:rPr>
+                <w:lang w:val="fr-FR"/>
+              </w:rPr>
+              <w:t>Une liste de circuits de lectures et leurs caractéristiques</w:t>
+            </w:r>
+          </w:p>
+        </w:tc>
+      </w:tr>
+      <w:tr>
+        <w:tc>
+          <w:tcPr>
+            <w:tcW w:w="3977" w:type="dxa"/>
+          </w:tcPr>
+          <w:p>
+            <w:pPr>
+              <w:rPr>
+                <w:b/>
+                <w:bCs/>
+                <w:lang w:val="fr-FR"/>
+              </w:rPr>
+            </w:pPr>
+            <w:r>
+              <w:rPr>
+                <w:b/>
+                <w:bCs/>
+                <w:lang w:val="fr-FR"/>
+              </w:rPr>
+              <w:t>Aux besoins, Instancier un/plusieurs PCB(s)</w:t>
+            </w:r>
+          </w:p>
+        </w:tc>
+        <w:tc>
+          <w:tcPr>
+            <w:tcW w:w="5019" w:type="dxa"/>
+          </w:tcPr>
+          <w:p>
+            <w:pPr>
+              <w:pStyle w:val="ListParagraph"/>
+              <w:numPr>
+                <w:ilvl w:val="0"/>
+                <w:numId w:val="26"/>
+              </w:numPr>
+              <w:rPr>
+                <w:lang w:val="fr-FR"/>
+              </w:rPr>
+            </w:pPr>
+            <w:r>
+              <w:rPr>
+                <w:lang w:val="fr-FR"/>
+              </w:rPr>
+              <w:t xml:space="preserve">Doivent être développés avec Ki-CAD ou </w:t>
+            </w:r>
+            <w:proofErr w:type="spellStart"/>
+            <w:r>
+              <w:rPr>
+                <w:lang w:val="fr-FR"/>
+              </w:rPr>
+              <w:t>altium</w:t>
+            </w:r>
+            <w:proofErr w:type="spellEnd"/>
+          </w:p>
+          <w:p>
+            <w:pPr>
+              <w:pStyle w:val="ListParagraph"/>
+              <w:numPr>
+                <w:ilvl w:val="0"/>
+                <w:numId w:val="26"/>
+              </w:numPr>
+              <w:rPr>
+                <w:lang w:val="fr-FR"/>
+              </w:rPr>
+            </w:pPr>
+            <w:r>
+              <w:rPr>
+                <w:lang w:val="fr-FR"/>
+              </w:rPr>
               <w:lastRenderedPageBreak/>
               <w:t xml:space="preserve">Doivent être développés sur le répertoire de </w:t>
             </w:r>
@@ -5263,30 +5954,46 @@
                 <w:bCs/>
               </w:rPr>
               <w:lastRenderedPageBreak/>
-              <w:t xml:space="preserve">Faire les </w:t>
+              <w:t xml:space="preserve">Faire les achats </w:t>
+            </w:r>
+          </w:p>
+        </w:tc>
+        <w:tc>
+          <w:tcPr>
+            <w:tcW w:w="5019" w:type="dxa"/>
+          </w:tcPr>
+          <w:p>
+            <w:pPr>
+              <w:pStyle w:val="ListParagraph"/>
+              <w:numPr>
+                <w:ilvl w:val="0"/>
+                <w:numId w:val="28"/>
+              </w:numPr>
+              <w:rPr>
+                <w:lang w:val="fr-FR"/>
+              </w:rPr>
+            </w:pPr>
+            <w:r>
+              <w:rPr>
+                <w:lang w:val="fr-FR"/>
+              </w:rPr>
+              <w:t xml:space="preserve">L’achat des </w:t>
             </w:r>
             <w:proofErr w:type="spellStart"/>
             <w:r>
               <w:rPr>
-                <w:b/>
-                <w:bCs/>
-              </w:rPr>
-              <w:t>achats</w:t>
+                <w:lang w:val="fr-FR"/>
+              </w:rPr>
+              <w:t>pcbs</w:t>
             </w:r>
             <w:proofErr w:type="spellEnd"/>
             <w:r>
               <w:rPr>
-                <w:b/>
-                <w:bCs/>
-              </w:rPr>
-              <w:t xml:space="preserve"> </w:t>
-            </w:r>
-          </w:p>
-        </w:tc>
-        <w:tc>
-          <w:tcPr>
-            <w:tcW w:w="5019" w:type="dxa"/>
-          </w:tcPr>
+                <w:lang w:val="fr-FR"/>
+              </w:rPr>
+              <w:t xml:space="preserve"> doit couter le moins cher possible</w:t>
+            </w:r>
+          </w:p>
           <w:p>
             <w:pPr>
               <w:pStyle w:val="ListParagraph"/>
@@ -5302,38 +6009,6 @@
               <w:rPr>
                 <w:lang w:val="fr-FR"/>
               </w:rPr>
-              <w:t xml:space="preserve">L’achat des </w:t>
-            </w:r>
-            <w:proofErr w:type="spellStart"/>
-            <w:r>
-              <w:rPr>
-                <w:lang w:val="fr-FR"/>
-              </w:rPr>
-              <w:t>pcbs</w:t>
-            </w:r>
-            <w:proofErr w:type="spellEnd"/>
-            <w:r>
-              <w:rPr>
-                <w:lang w:val="fr-FR"/>
-              </w:rPr>
-              <w:t xml:space="preserve"> doit couter le moins cher possible</w:t>
-            </w:r>
-          </w:p>
-          <w:p>
-            <w:pPr>
-              <w:pStyle w:val="ListParagraph"/>
-              <w:numPr>
-                <w:ilvl w:val="0"/>
-                <w:numId w:val="28"/>
-              </w:numPr>
-              <w:rPr>
-                <w:lang w:val="fr-FR"/>
-              </w:rPr>
-            </w:pPr>
-            <w:r>
-              <w:rPr>
-                <w:lang w:val="fr-FR"/>
-              </w:rPr>
               <w:t>Les pièces électroniques peu couteuses peuvent être acheté par paquet</w:t>
             </w:r>
           </w:p>
@@ -5357,634 +6032,6 @@
               <w:rPr>
                 <w:lang w:val="fr-FR"/>
               </w:rPr>
-              <w:t xml:space="preserve">Les </w:t>
-            </w:r>
-            <w:proofErr w:type="spellStart"/>
-            <w:r>
-              <w:rPr>
-                <w:lang w:val="fr-FR"/>
-              </w:rPr>
-              <w:t>pcbs</w:t>
-            </w:r>
-            <w:proofErr w:type="spellEnd"/>
-            <w:r>
-              <w:rPr>
-                <w:lang w:val="fr-FR"/>
-              </w:rPr>
-              <w:t xml:space="preserve"> </w:t>
-            </w:r>
-          </w:p>
-          <w:p>
-            <w:pPr>
-              <w:pStyle w:val="ListParagraph"/>
-              <w:numPr>
-                <w:ilvl w:val="0"/>
-                <w:numId w:val="27"/>
-              </w:numPr>
-            </w:pPr>
-            <w:r>
-              <w:rPr>
-                <w:lang w:val="fr-FR"/>
-              </w:rPr>
-              <w:t>Les pièces électroniques</w:t>
-            </w:r>
-          </w:p>
-          <w:p>
-            <w:pPr>
-              <w:pStyle w:val="ListParagraph"/>
-              <w:numPr>
-                <w:ilvl w:val="0"/>
-                <w:numId w:val="27"/>
-              </w:numPr>
-            </w:pPr>
-            <w:r>
-              <w:t>Une facture</w:t>
-            </w:r>
-          </w:p>
-        </w:tc>
-      </w:tr>
-      <w:tr>
-        <w:tc>
-          <w:tcPr>
-            <w:tcW w:w="3977" w:type="dxa"/>
-          </w:tcPr>
-          <w:p>
-            <w:pPr>
-              <w:pStyle w:val="Heading2"/>
-              <w:outlineLvl w:val="1"/>
-              <w:rPr>
-                <w:b/>
-                <w:bCs/>
-              </w:rPr>
-            </w:pPr>
-            <w:r>
-              <w:rPr>
-                <w:b/>
-                <w:bCs/>
-              </w:rPr>
-              <w:t>Bouton d’arrêt d’urgence</w:t>
-            </w:r>
-          </w:p>
-        </w:tc>
-        <w:tc>
-          <w:tcPr>
-            <w:tcW w:w="5019" w:type="dxa"/>
-          </w:tcPr>
-          <w:p>
-            <w:pPr>
-              <w:pStyle w:val="Heading2"/>
-              <w:outlineLvl w:val="1"/>
-            </w:pPr>
-          </w:p>
-        </w:tc>
-        <w:tc>
-          <w:tcPr>
-            <w:tcW w:w="3594" w:type="dxa"/>
-          </w:tcPr>
-          <w:p>
-            <w:pPr>
-              <w:pStyle w:val="Heading2"/>
-              <w:outlineLvl w:val="1"/>
-            </w:pPr>
-          </w:p>
-        </w:tc>
-      </w:tr>
-      <w:tr>
-        <w:tc>
-          <w:tcPr>
-            <w:tcW w:w="3977" w:type="dxa"/>
-          </w:tcPr>
-          <w:p>
-            <w:pPr>
-              <w:rPr>
-                <w:b/>
-                <w:bCs/>
-                <w:lang w:val="fr-FR"/>
-              </w:rPr>
-            </w:pPr>
-            <w:r>
-              <w:rPr>
-                <w:b/>
-                <w:bCs/>
-                <w:lang w:val="fr-FR"/>
-              </w:rPr>
-              <w:t xml:space="preserve">Choisir l’appareil du bouton d’arrêt et faire les achats </w:t>
-            </w:r>
-          </w:p>
-        </w:tc>
-        <w:tc>
-          <w:tcPr>
-            <w:tcW w:w="5019" w:type="dxa"/>
-          </w:tcPr>
-          <w:p>
-            <w:pPr>
-              <w:pStyle w:val="ListParagraph"/>
-              <w:numPr>
-                <w:ilvl w:val="0"/>
-                <w:numId w:val="29"/>
-              </w:numPr>
-              <w:rPr>
-                <w:lang w:val="fr-FR"/>
-              </w:rPr>
-            </w:pPr>
-            <w:r>
-              <w:rPr>
-                <w:lang w:val="fr-FR"/>
-              </w:rPr>
-              <w:t xml:space="preserve">Doit respecter les règles de la compétition </w:t>
-            </w:r>
-          </w:p>
-          <w:p>
-            <w:pPr>
-              <w:pStyle w:val="ListParagraph"/>
-              <w:numPr>
-                <w:ilvl w:val="0"/>
-                <w:numId w:val="29"/>
-              </w:numPr>
-              <w:rPr>
-                <w:lang w:val="fr-FR"/>
-              </w:rPr>
-            </w:pPr>
-            <w:r>
-              <w:rPr>
-                <w:lang w:val="fr-FR"/>
-              </w:rPr>
-              <w:t xml:space="preserve">Doit prendre en compte </w:t>
-            </w:r>
-            <w:r>
-              <w:rPr>
-                <w:lang w:val="fr-FR"/>
-              </w:rPr>
-              <w:t>le temps de réaction permis</w:t>
-            </w:r>
-          </w:p>
-          <w:p>
-            <w:pPr>
-              <w:pStyle w:val="ListParagraph"/>
-              <w:numPr>
-                <w:ilvl w:val="0"/>
-                <w:numId w:val="29"/>
-              </w:numPr>
-              <w:rPr>
-                <w:lang w:val="fr-FR"/>
-              </w:rPr>
-            </w:pPr>
-            <w:r>
-              <w:rPr>
-                <w:lang w:val="fr-FR"/>
-              </w:rPr>
-              <w:t xml:space="preserve">Déterminer les limitations en courant, tension et puissance </w:t>
-            </w:r>
-            <w:r>
-              <w:rPr>
-                <w:lang w:val="fr-FR"/>
-              </w:rPr>
-              <w:t>sur le rail</w:t>
-            </w:r>
-            <w:r>
-              <w:rPr>
-                <w:lang w:val="fr-FR"/>
-              </w:rPr>
-              <w:t xml:space="preserve"> de batterie</w:t>
-            </w:r>
-          </w:p>
-        </w:tc>
-        <w:tc>
-          <w:tcPr>
-            <w:tcW w:w="3594" w:type="dxa"/>
-          </w:tcPr>
-          <w:p>
-            <w:pPr>
-              <w:pStyle w:val="ListParagraph"/>
-              <w:numPr>
-                <w:ilvl w:val="0"/>
-                <w:numId w:val="23"/>
-              </w:numPr>
-              <w:rPr>
-                <w:lang w:val="fr-FR"/>
-              </w:rPr>
-            </w:pPr>
-            <w:r>
-              <w:t>Une facture</w:t>
-            </w:r>
-          </w:p>
-          <w:p>
-            <w:pPr>
-              <w:pStyle w:val="ListParagraph"/>
-              <w:numPr>
-                <w:ilvl w:val="0"/>
-                <w:numId w:val="23"/>
-              </w:numPr>
-              <w:rPr>
-                <w:lang w:val="fr-FR"/>
-              </w:rPr>
-            </w:pPr>
-            <w:r>
-              <w:t xml:space="preserve">Le bouton </w:t>
-            </w:r>
-            <w:proofErr w:type="spellStart"/>
-            <w:r>
-              <w:t>d’arrêt</w:t>
-            </w:r>
-            <w:proofErr w:type="spellEnd"/>
-            <w:r>
-              <w:t xml:space="preserve"> </w:t>
-            </w:r>
-            <w:proofErr w:type="spellStart"/>
-            <w:r>
-              <w:t>d’urgence</w:t>
-            </w:r>
-            <w:proofErr w:type="spellEnd"/>
-          </w:p>
-        </w:tc>
-      </w:tr>
-      <w:tr>
-        <w:tc>
-          <w:tcPr>
-            <w:tcW w:w="3977" w:type="dxa"/>
-          </w:tcPr>
-          <w:p>
-            <w:pPr>
-              <w:pStyle w:val="Heading2"/>
-              <w:outlineLvl w:val="1"/>
-              <w:rPr>
-                <w:b/>
-                <w:bCs/>
-              </w:rPr>
-            </w:pPr>
-            <w:r>
-              <w:rPr>
-                <w:b/>
-                <w:bCs/>
-              </w:rPr>
-              <w:t>Circuit de mesure</w:t>
-            </w:r>
-          </w:p>
-        </w:tc>
-        <w:tc>
-          <w:tcPr>
-            <w:tcW w:w="5019" w:type="dxa"/>
-          </w:tcPr>
-          <w:p>
-            <w:pPr>
-              <w:pStyle w:val="Heading2"/>
-              <w:outlineLvl w:val="1"/>
-            </w:pPr>
-          </w:p>
-        </w:tc>
-        <w:tc>
-          <w:tcPr>
-            <w:tcW w:w="3594" w:type="dxa"/>
-          </w:tcPr>
-          <w:p>
-            <w:pPr>
-              <w:pStyle w:val="Heading2"/>
-              <w:outlineLvl w:val="1"/>
-            </w:pPr>
-          </w:p>
-        </w:tc>
-      </w:tr>
-      <w:tr>
-        <w:tc>
-          <w:tcPr>
-            <w:tcW w:w="3977" w:type="dxa"/>
-          </w:tcPr>
-          <w:p>
-            <w:pPr>
-              <w:rPr>
-                <w:b/>
-                <w:bCs/>
-                <w:lang w:val="fr-FR"/>
-              </w:rPr>
-            </w:pPr>
-            <w:r>
-              <w:rPr>
-                <w:b/>
-                <w:bCs/>
-                <w:lang w:val="fr-FR"/>
-              </w:rPr>
-              <w:t>Choisir un circuit de mesure adéquat et déterminer quel appareil doit recevoir la mesure (microcontrôleur)</w:t>
-            </w:r>
-          </w:p>
-        </w:tc>
-        <w:tc>
-          <w:tcPr>
-            <w:tcW w:w="5019" w:type="dxa"/>
-          </w:tcPr>
-          <w:p>
-            <w:pPr>
-              <w:pStyle w:val="ListParagraph"/>
-              <w:numPr>
-                <w:ilvl w:val="0"/>
-                <w:numId w:val="30"/>
-              </w:numPr>
-              <w:rPr>
-                <w:lang w:val="fr-FR"/>
-              </w:rPr>
-            </w:pPr>
-            <w:r>
-              <w:rPr>
-                <w:lang w:val="fr-FR"/>
-              </w:rPr>
-              <w:t>Prioriser le circuit de lecture de la charge de la batterie et le circuit de lecture de température de la boite électrique</w:t>
-            </w:r>
-          </w:p>
-          <w:p>
-            <w:pPr>
-              <w:pStyle w:val="ListParagraph"/>
-              <w:numPr>
-                <w:ilvl w:val="0"/>
-                <w:numId w:val="30"/>
-              </w:numPr>
-              <w:rPr>
-                <w:lang w:val="fr-FR"/>
-              </w:rPr>
-            </w:pPr>
-            <w:r>
-              <w:rPr>
-                <w:lang w:val="fr-FR"/>
-              </w:rPr>
-              <w:t>Éviter l’ajout d’un autre microcontrôleur</w:t>
-            </w:r>
-          </w:p>
-        </w:tc>
-        <w:tc>
-          <w:tcPr>
-            <w:tcW w:w="3594" w:type="dxa"/>
-          </w:tcPr>
-          <w:p>
-            <w:pPr>
-              <w:pStyle w:val="ListParagraph"/>
-              <w:numPr>
-                <w:ilvl w:val="0"/>
-                <w:numId w:val="30"/>
-              </w:numPr>
-              <w:rPr>
-                <w:lang w:val="fr-FR"/>
-              </w:rPr>
-            </w:pPr>
-            <w:r>
-              <w:rPr>
-                <w:lang w:val="fr-FR"/>
-              </w:rPr>
-              <w:t>Une liste de circuits de lectures et leurs caractéristiques</w:t>
-            </w:r>
-          </w:p>
-        </w:tc>
-      </w:tr>
-      <w:tr>
-        <w:tc>
-          <w:tcPr>
-            <w:tcW w:w="3977" w:type="dxa"/>
-          </w:tcPr>
-          <w:p>
-            <w:pPr>
-              <w:rPr>
-                <w:b/>
-                <w:bCs/>
-                <w:lang w:val="fr-FR"/>
-              </w:rPr>
-            </w:pPr>
-            <w:r>
-              <w:rPr>
-                <w:b/>
-                <w:bCs/>
-                <w:lang w:val="fr-FR"/>
-              </w:rPr>
-              <w:t>Aux besoins, Instancier un/plusieurs PCB(s)</w:t>
-            </w:r>
-          </w:p>
-        </w:tc>
-        <w:tc>
-          <w:tcPr>
-            <w:tcW w:w="5019" w:type="dxa"/>
-          </w:tcPr>
-          <w:p>
-            <w:pPr>
-              <w:pStyle w:val="ListParagraph"/>
-              <w:numPr>
-                <w:ilvl w:val="0"/>
-                <w:numId w:val="26"/>
-              </w:numPr>
-              <w:rPr>
-                <w:lang w:val="fr-FR"/>
-              </w:rPr>
-            </w:pPr>
-            <w:r>
-              <w:rPr>
-                <w:lang w:val="fr-FR"/>
-              </w:rPr>
-              <w:t xml:space="preserve">Doivent être développés avec Ki-CAD ou </w:t>
-            </w:r>
-            <w:proofErr w:type="spellStart"/>
-            <w:r>
-              <w:rPr>
-                <w:lang w:val="fr-FR"/>
-              </w:rPr>
-              <w:t>altium</w:t>
-            </w:r>
-            <w:proofErr w:type="spellEnd"/>
-          </w:p>
-          <w:p>
-            <w:pPr>
-              <w:pStyle w:val="ListParagraph"/>
-              <w:numPr>
-                <w:ilvl w:val="0"/>
-                <w:numId w:val="26"/>
-              </w:numPr>
-              <w:rPr>
-                <w:lang w:val="fr-FR"/>
-              </w:rPr>
-            </w:pPr>
-            <w:r>
-              <w:rPr>
-                <w:lang w:val="fr-FR"/>
-              </w:rPr>
-              <w:t xml:space="preserve">Doivent être développés sur le répertoire de </w:t>
-            </w:r>
-            <w:proofErr w:type="spellStart"/>
-            <w:r>
-              <w:rPr>
-                <w:lang w:val="fr-FR"/>
-              </w:rPr>
-              <w:t>Github</w:t>
-            </w:r>
-            <w:proofErr w:type="spellEnd"/>
-          </w:p>
-        </w:tc>
-        <w:tc>
-          <w:tcPr>
-            <w:tcW w:w="3594" w:type="dxa"/>
-          </w:tcPr>
-          <w:p>
-            <w:pPr>
-              <w:pStyle w:val="ListParagraph"/>
-              <w:numPr>
-                <w:ilvl w:val="0"/>
-                <w:numId w:val="26"/>
-              </w:numPr>
-              <w:rPr>
-                <w:lang w:val="fr-FR"/>
-              </w:rPr>
-            </w:pPr>
-            <w:r>
-              <w:rPr>
-                <w:lang w:val="fr-FR"/>
-              </w:rPr>
-              <w:t>Tous les fichiers de PCB et de schéma</w:t>
-            </w:r>
-          </w:p>
-          <w:p>
-            <w:pPr>
-              <w:pStyle w:val="ListParagraph"/>
-              <w:numPr>
-                <w:ilvl w:val="0"/>
-                <w:numId w:val="26"/>
-              </w:numPr>
-              <w:rPr>
-                <w:lang w:val="fr-FR"/>
-              </w:rPr>
-            </w:pPr>
-            <w:r>
-              <w:rPr>
-                <w:lang w:val="fr-FR"/>
-              </w:rPr>
-              <w:t>Un fichier gerber</w:t>
-            </w:r>
-          </w:p>
-          <w:p>
-            <w:pPr>
-              <w:pStyle w:val="ListParagraph"/>
-              <w:numPr>
-                <w:ilvl w:val="0"/>
-                <w:numId w:val="26"/>
-              </w:numPr>
-              <w:rPr>
-                <w:lang w:val="fr-FR"/>
-              </w:rPr>
-            </w:pPr>
-            <w:r>
-              <w:rPr>
-                <w:lang w:val="fr-FR"/>
-              </w:rPr>
-              <w:t>Un BOM des pièces nécessaire</w:t>
-            </w:r>
-          </w:p>
-        </w:tc>
-      </w:tr>
-      <w:tr>
-        <w:tc>
-          <w:tcPr>
-            <w:tcW w:w="3977" w:type="dxa"/>
-          </w:tcPr>
-          <w:p>
-            <w:pPr>
-              <w:rPr>
-                <w:b/>
-                <w:bCs/>
-              </w:rPr>
-            </w:pPr>
-            <w:r>
-              <w:rPr>
-                <w:b/>
-                <w:bCs/>
-              </w:rPr>
-              <w:t xml:space="preserve">Faire les </w:t>
-            </w:r>
-            <w:proofErr w:type="spellStart"/>
-            <w:r>
-              <w:rPr>
-                <w:b/>
-                <w:bCs/>
-              </w:rPr>
-              <w:t>achats</w:t>
-            </w:r>
-            <w:proofErr w:type="spellEnd"/>
-            <w:r>
-              <w:rPr>
-                <w:b/>
-                <w:bCs/>
-              </w:rPr>
-              <w:t xml:space="preserve"> </w:t>
-            </w:r>
-          </w:p>
-        </w:tc>
-        <w:tc>
-          <w:tcPr>
-            <w:tcW w:w="5019" w:type="dxa"/>
-          </w:tcPr>
-          <w:p>
-            <w:pPr>
-              <w:pStyle w:val="ListParagraph"/>
-              <w:numPr>
-                <w:ilvl w:val="0"/>
-                <w:numId w:val="28"/>
-              </w:numPr>
-              <w:rPr>
-                <w:lang w:val="fr-FR"/>
-              </w:rPr>
-            </w:pPr>
-            <w:r>
-              <w:rPr>
-                <w:lang w:val="fr-FR"/>
-              </w:rPr>
-              <w:t xml:space="preserve">L’achat des </w:t>
-            </w:r>
-            <w:proofErr w:type="spellStart"/>
-            <w:r>
-              <w:rPr>
-                <w:lang w:val="fr-FR"/>
-              </w:rPr>
-              <w:t>pcbs</w:t>
-            </w:r>
-            <w:proofErr w:type="spellEnd"/>
-            <w:r>
-              <w:rPr>
-                <w:lang w:val="fr-FR"/>
-              </w:rPr>
-              <w:t xml:space="preserve"> doit couter le moins cher possible</w:t>
-            </w:r>
-          </w:p>
-          <w:p>
-            <w:pPr>
-              <w:pStyle w:val="ListParagraph"/>
-              <w:numPr>
-                <w:ilvl w:val="0"/>
-                <w:numId w:val="28"/>
-              </w:numPr>
-              <w:rPr>
-                <w:lang w:val="fr-FR"/>
-              </w:rPr>
-            </w:pPr>
-            <w:r>
-              <w:rPr>
-                <w:lang w:val="fr-FR"/>
-              </w:rPr>
-              <w:lastRenderedPageBreak/>
-              <w:t>Les pièces électroniques peu couteuses peuvent être acheté par paquet</w:t>
-            </w:r>
-          </w:p>
-        </w:tc>
-        <w:tc>
-          <w:tcPr>
-            <w:tcW w:w="3594" w:type="dxa"/>
-          </w:tcPr>
-          <w:p>
-            <w:pPr>
-              <w:pStyle w:val="ListParagraph"/>
-              <w:numPr>
-                <w:ilvl w:val="0"/>
-                <w:numId w:val="27"/>
-              </w:numPr>
-              <w:rPr>
-                <w:lang w:val="fr-FR"/>
-              </w:rPr>
-            </w:pPr>
-            <w:r>
-              <w:rPr>
-                <w:lang w:val="fr-FR"/>
-              </w:rPr>
-              <w:lastRenderedPageBreak/>
               <w:t xml:space="preserve">Les </w:t>
             </w:r>
             <w:proofErr w:type="spellStart"/>
@@ -6625,6 +6672,7 @@
                 <w:bCs/>
                 <w:lang w:val="fr-FR"/>
               </w:rPr>
+              <w:lastRenderedPageBreak/>
               <w:t>Mettre de l’ordre dans la documentation</w:t>
             </w:r>
           </w:p>
@@ -6721,7 +6769,6 @@
                 <w:bCs/>
                 <w:lang w:val="fr-FR"/>
               </w:rPr>
-              <w:lastRenderedPageBreak/>
               <w:t>Déterminer les disponibilités et le temps d’ouvrage des nouveaux</w:t>
             </w:r>
           </w:p>

</xml_diff>